<commit_message>
Changed theme in the report
</commit_message>
<xml_diff>
--- a/doc/report.docx
+++ b/doc/report.docx
@@ -132,7 +132,6 @@
           <w:b/>
           <w:sz w:val="28"/>
           <w:szCs w:val="28"/>
-          <w:lang w:val="en-US"/>
         </w:rPr>
         <w:t>1</w:t>
       </w:r>
@@ -174,47 +173,52 @@
           <w:sz w:val="28"/>
           <w:szCs w:val="28"/>
         </w:rPr>
-        <w:t xml:space="preserve">«Операционные </w:t>
-      </w:r>
-      <w:r>
-        <w:rPr>
-          <w:rFonts w:ascii="Times New Roman" w:hAnsi="Times New Roman"/>
+        <w:t>«Операционные системы»</w:t>
+      </w:r>
+    </w:p>
+    <w:p>
+      <w:pPr>
+        <w:rPr>
+          <w:sz w:val="28"/>
+          <w:szCs w:val="28"/>
+        </w:rPr>
+      </w:pPr>
+      <w:r>
+        <w:rPr>
+          <w:rFonts w:ascii="Times New Roman" w:hAnsi="Times New Roman" w:cs="Times New Roman"/>
           <w:b/>
-          <w:bCs/>
-          <w:sz w:val="28"/>
-          <w:szCs w:val="28"/>
-        </w:rPr>
-        <w:t>системы»</w:t>
-      </w:r>
-    </w:p>
-    <w:p>
-      <w:pPr>
-        <w:rPr>
-          <w:sz w:val="28"/>
-          <w:szCs w:val="28"/>
-        </w:rPr>
-      </w:pPr>
-      <w:r>
+          <w:sz w:val="28"/>
+          <w:szCs w:val="28"/>
+        </w:rPr>
+        <w:tab/>
+      </w:r>
+    </w:p>
+    <w:p>
+      <w:pPr>
+        <w:spacing w:after="0" w:line="240" w:lineRule="auto"/>
+        <w:jc w:val="center"/>
         <w:rPr>
           <w:rFonts w:ascii="Times New Roman" w:hAnsi="Times New Roman" w:cs="Times New Roman"/>
           <w:b/>
-          <w:sz w:val="28"/>
-          <w:szCs w:val="28"/>
-        </w:rPr>
-        <w:tab/>
-      </w:r>
-    </w:p>
-    <w:p>
-      <w:pPr>
-        <w:jc w:val="center"/>
+          <w:bCs/>
+          <w:sz w:val="28"/>
+          <w:szCs w:val="28"/>
+          <w:lang w:val="en-US"/>
+        </w:rPr>
+      </w:pPr>
+      <w:proofErr w:type="spellStart"/>
+      <w:r>
         <w:rPr>
           <w:rFonts w:ascii="Times New Roman" w:hAnsi="Times New Roman" w:cs="Times New Roman"/>
           <w:b/>
           <w:bCs/>
           <w:sz w:val="28"/>
           <w:szCs w:val="28"/>
-        </w:rPr>
-      </w:pPr>
+          <w:lang w:val="en-US"/>
+        </w:rPr>
+        <w:t>Взаимодействие</w:t>
+      </w:r>
+      <w:proofErr w:type="spellEnd"/>
       <w:r>
         <w:rPr>
           <w:rFonts w:ascii="Times New Roman" w:hAnsi="Times New Roman" w:cs="Times New Roman"/>
@@ -222,9 +226,11 @@
           <w:bCs/>
           <w:sz w:val="28"/>
           <w:szCs w:val="28"/>
-        </w:rPr>
-        <w:t>УПРАВЛЕНИЕ ПРЦЕССАМИ В ОС</w:t>
-      </w:r>
+          <w:lang w:val="en-US"/>
+        </w:rPr>
+        <w:t xml:space="preserve"> </w:t>
+      </w:r>
+      <w:proofErr w:type="spellStart"/>
       <w:r>
         <w:rPr>
           <w:rFonts w:ascii="Times New Roman" w:hAnsi="Times New Roman" w:cs="Times New Roman"/>
@@ -232,9 +238,23 @@
           <w:bCs/>
           <w:sz w:val="28"/>
           <w:szCs w:val="28"/>
+          <w:lang w:val="en-US"/>
+        </w:rPr>
+        <w:t>между</w:t>
+      </w:r>
+      <w:proofErr w:type="spellEnd"/>
+      <w:r>
+        <w:rPr>
+          <w:rFonts w:ascii="Times New Roman" w:hAnsi="Times New Roman" w:cs="Times New Roman"/>
+          <w:b/>
+          <w:bCs/>
+          <w:sz w:val="28"/>
+          <w:szCs w:val="28"/>
+          <w:lang w:val="en-US"/>
         </w:rPr>
         <w:t xml:space="preserve"> </w:t>
       </w:r>
+      <w:proofErr w:type="spellStart"/>
       <w:r>
         <w:rPr>
           <w:rFonts w:ascii="Times New Roman" w:hAnsi="Times New Roman" w:cs="Times New Roman"/>
@@ -242,9 +262,11 @@
           <w:bCs/>
           <w:sz w:val="28"/>
           <w:szCs w:val="28"/>
-        </w:rPr>
-        <w:t>И ОБМЕН ДАННЫМИ МЕЖДУ НИМИ</w:t>
-      </w:r>
+          <w:lang w:val="en-US"/>
+        </w:rPr>
+        <w:t>процессами</w:t>
+      </w:r>
+      <w:proofErr w:type="spellEnd"/>
     </w:p>
     <w:p>
       <w:pPr>
@@ -730,6 +752,7 @@
           <w:sz w:val="28"/>
           <w:szCs w:val="28"/>
         </w:rPr>
+        <w:lastRenderedPageBreak/>
         <w:t>Постановка задачи</w:t>
       </w:r>
     </w:p>
@@ -1803,7 +1826,6 @@
           <w:szCs w:val="28"/>
           <w:lang w:val="en-US"/>
         </w:rPr>
-        <w:lastRenderedPageBreak/>
         <w:t>exec</w:t>
       </w:r>
       <w:r>
@@ -1855,6 +1877,7 @@
           <w:szCs w:val="28"/>
           <w:lang w:val="en-US"/>
         </w:rPr>
+        <w:lastRenderedPageBreak/>
         <w:t>pipe</w:t>
       </w:r>
       <w:r>
@@ -2029,23 +2052,13 @@
         </w:rPr>
         <w:t xml:space="preserve">- </w:t>
       </w:r>
-      <w:proofErr w:type="spellStart"/>
-      <w:r>
-        <w:rPr>
-          <w:rFonts w:ascii="Times New Roman" w:hAnsi="Times New Roman" w:cs="Times New Roman"/>
-          <w:sz w:val="28"/>
-          <w:szCs w:val="28"/>
-        </w:rPr>
-        <w:t>закрытие</w:t>
-      </w:r>
-      <w:proofErr w:type="spellEnd"/>
-      <w:r>
-        <w:rPr>
-          <w:rFonts w:ascii="Times New Roman" w:hAnsi="Times New Roman" w:cs="Times New Roman"/>
-          <w:sz w:val="28"/>
-          <w:szCs w:val="28"/>
-        </w:rPr>
-        <w:t xml:space="preserve"> файла</w:t>
+      <w:r>
+        <w:rPr>
+          <w:rFonts w:ascii="Times New Roman" w:hAnsi="Times New Roman" w:cs="Times New Roman"/>
+          <w:sz w:val="28"/>
+          <w:szCs w:val="28"/>
+        </w:rPr>
+        <w:t>закрытие файла</w:t>
       </w:r>
     </w:p>
     <w:p>
@@ -2082,16 +2095,7 @@
           <w:sz w:val="28"/>
           <w:szCs w:val="28"/>
         </w:rPr>
-        <w:t>О</w:t>
-      </w:r>
-      <w:r>
-        <w:rPr>
-          <w:rFonts w:ascii="Times New Roman" w:hAnsi="Times New Roman" w:cs="Times New Roman"/>
-          <w:b/>
-          <w:sz w:val="28"/>
-          <w:szCs w:val="28"/>
-        </w:rPr>
-        <w:t>бщий метод и алгоритм решения</w:t>
+        <w:t>Общий метод и алгоритм решения</w:t>
       </w:r>
       <w:r>
         <w:rPr>
@@ -2122,15 +2126,7 @@
           <w:sz w:val="28"/>
           <w:szCs w:val="28"/>
         </w:rPr>
-        <w:t xml:space="preserve">Для </w:t>
-      </w:r>
-      <w:r>
-        <w:rPr>
-          <w:rFonts w:ascii="Times New Roman" w:hAnsi="Times New Roman" w:cs="Times New Roman"/>
-          <w:sz w:val="28"/>
-          <w:szCs w:val="28"/>
-        </w:rPr>
-        <w:t>реализации поставленной задачи необходимо:</w:t>
+        <w:t>Для реализации поставленной задачи необходимо:</w:t>
       </w:r>
     </w:p>
     <w:p>
@@ -2378,36 +2374,38 @@
           <w:szCs w:val="28"/>
         </w:rPr>
         <w:tab/>
-      </w:r>
-      <w:r>
+        <w:t>Основные файлы программы</w:t>
+      </w:r>
+    </w:p>
+    <w:p>
+      <w:pPr>
         <w:rPr>
           <w:rFonts w:ascii="Times New Roman" w:hAnsi="Times New Roman" w:cs="Times New Roman"/>
           <w:b/>
           <w:sz w:val="28"/>
           <w:szCs w:val="28"/>
         </w:rPr>
-        <w:t xml:space="preserve">Основные файлы </w:t>
-      </w:r>
+      </w:pPr>
       <w:r>
         <w:rPr>
           <w:rFonts w:ascii="Times New Roman" w:hAnsi="Times New Roman" w:cs="Times New Roman"/>
           <w:b/>
           <w:sz w:val="28"/>
           <w:szCs w:val="28"/>
-        </w:rPr>
-        <w:t>программы</w:t>
-      </w:r>
-    </w:p>
-    <w:p>
-      <w:pPr>
+          <w:lang w:val="en-US"/>
+        </w:rPr>
+        <w:t>main</w:t>
+      </w:r>
+      <w:r>
         <w:rPr>
           <w:rFonts w:ascii="Times New Roman" w:hAnsi="Times New Roman" w:cs="Times New Roman"/>
           <w:b/>
           <w:sz w:val="28"/>
           <w:szCs w:val="28"/>
-          <w:lang w:val="en-US"/>
-        </w:rPr>
-      </w:pPr>
+        </w:rPr>
+        <w:t>.</w:t>
+      </w:r>
+      <w:proofErr w:type="spellStart"/>
       <w:r>
         <w:rPr>
           <w:rFonts w:ascii="Times New Roman" w:hAnsi="Times New Roman" w:cs="Times New Roman"/>
@@ -2416,25 +2414,15 @@
           <w:szCs w:val="28"/>
           <w:lang w:val="en-US"/>
         </w:rPr>
-        <w:t>main.</w:t>
-      </w:r>
+        <w:t>cpp</w:t>
+      </w:r>
+      <w:proofErr w:type="spellEnd"/>
       <w:r>
         <w:rPr>
           <w:rFonts w:ascii="Times New Roman" w:hAnsi="Times New Roman" w:cs="Times New Roman"/>
           <w:b/>
           <w:sz w:val="28"/>
           <w:szCs w:val="28"/>
-          <w:lang w:val="en-US"/>
-        </w:rPr>
-        <w:t>cpp</w:t>
-      </w:r>
-      <w:r>
-        <w:rPr>
-          <w:rFonts w:ascii="Times New Roman" w:hAnsi="Times New Roman" w:cs="Times New Roman"/>
-          <w:b/>
-          <w:sz w:val="28"/>
-          <w:szCs w:val="28"/>
-          <w:lang w:val="en-US"/>
         </w:rPr>
         <w:t>:</w:t>
       </w:r>
@@ -2924,29 +2912,29 @@
           <w:szCs w:val="28"/>
           <w:lang w:val="en-US"/>
         </w:rPr>
+        <w:t xml:space="preserve">        return 2;</w:t>
+      </w:r>
+    </w:p>
+    <w:p>
+      <w:pPr>
+        <w:spacing w:line="240" w:lineRule="auto"/>
+        <w:rPr>
+          <w:rFonts w:ascii="Times New Roman" w:hAnsi="Times New Roman" w:cs="Times New Roman"/>
+          <w:bCs/>
+          <w:sz w:val="28"/>
+          <w:szCs w:val="28"/>
+          <w:lang w:val="en-US"/>
+        </w:rPr>
+      </w:pPr>
+      <w:r>
+        <w:rPr>
+          <w:rFonts w:ascii="Times New Roman" w:hAnsi="Times New Roman" w:cs="Times New Roman"/>
+          <w:bCs/>
+          <w:sz w:val="28"/>
+          <w:szCs w:val="28"/>
+          <w:lang w:val="en-US"/>
+        </w:rPr>
         <w:lastRenderedPageBreak/>
-        <w:t xml:space="preserve">        return 2;</w:t>
-      </w:r>
-    </w:p>
-    <w:p>
-      <w:pPr>
-        <w:spacing w:line="240" w:lineRule="auto"/>
-        <w:rPr>
-          <w:rFonts w:ascii="Times New Roman" w:hAnsi="Times New Roman" w:cs="Times New Roman"/>
-          <w:bCs/>
-          <w:sz w:val="28"/>
-          <w:szCs w:val="28"/>
-          <w:lang w:val="en-US"/>
-        </w:rPr>
-      </w:pPr>
-      <w:r>
-        <w:rPr>
-          <w:rFonts w:ascii="Times New Roman" w:hAnsi="Times New Roman" w:cs="Times New Roman"/>
-          <w:bCs/>
-          <w:sz w:val="28"/>
-          <w:szCs w:val="28"/>
-          <w:lang w:val="en-US"/>
-        </w:rPr>
         <w:t xml:space="preserve">    } else if (id == 0) </w:t>
       </w:r>
       <w:proofErr w:type="gramStart"/>
@@ -3903,7 +3891,6 @@
           <w:szCs w:val="28"/>
           <w:lang w:val="en-US"/>
         </w:rPr>
-        <w:lastRenderedPageBreak/>
         <w:t xml:space="preserve">        }</w:t>
       </w:r>
     </w:p>
@@ -4886,6 +4873,7 @@
           <w:szCs w:val="28"/>
           <w:lang w:val="en-US"/>
         </w:rPr>
+        <w:lastRenderedPageBreak/>
         <w:t xml:space="preserve">    char </w:t>
       </w:r>
       <w:proofErr w:type="gramStart"/>
@@ -5735,21 +5723,21 @@
           <w:bCs/>
           <w:lang w:val="en-US"/>
         </w:rPr>
+        <w:t>output.txt:</w:t>
+      </w:r>
+    </w:p>
+    <w:p>
+      <w:pPr>
+        <w:ind w:left="708"/>
+        <w:rPr>
+          <w:lang w:val="en-US"/>
+        </w:rPr>
+      </w:pPr>
+      <w:r>
+        <w:rPr>
+          <w:lang w:val="en-US"/>
+        </w:rPr>
         <w:lastRenderedPageBreak/>
-        <w:t>output.txt:</w:t>
-      </w:r>
-    </w:p>
-    <w:p>
-      <w:pPr>
-        <w:ind w:left="708"/>
-        <w:rPr>
-          <w:lang w:val="en-US"/>
-        </w:rPr>
-      </w:pPr>
-      <w:r>
-        <w:rPr>
-          <w:lang w:val="en-US"/>
-        </w:rPr>
         <w:t>The sum is: 42</w:t>
       </w:r>
     </w:p>
@@ -6063,16 +6051,7 @@
           <w:sz w:val="28"/>
           <w:szCs w:val="28"/>
         </w:rPr>
-        <w:t>В</w:t>
-      </w:r>
-      <w:r>
-        <w:rPr>
-          <w:rFonts w:ascii="Times New Roman" w:hAnsi="Times New Roman" w:cs="Times New Roman"/>
-          <w:b/>
-          <w:sz w:val="28"/>
-          <w:szCs w:val="28"/>
-        </w:rPr>
-        <w:t>ывод</w:t>
+        <w:t>Вывод</w:t>
       </w:r>
     </w:p>
     <w:p>
@@ -6224,16 +6203,23 @@
           <w:sz w:val="28"/>
           <w:szCs w:val="28"/>
         </w:rPr>
+        <w:t>пайп</w:t>
+      </w:r>
+      <w:proofErr w:type="spellEnd"/>
+      <w:r>
+        <w:rPr>
+          <w:sz w:val="28"/>
+          <w:szCs w:val="28"/>
+        </w:rPr>
+        <w:t xml:space="preserve"> работал не так как ожидалось, однако мне удалось решить эту </w:t>
+      </w:r>
+      <w:r>
+        <w:rPr>
+          <w:sz w:val="28"/>
+          <w:szCs w:val="28"/>
+        </w:rPr>
         <w:lastRenderedPageBreak/>
-        <w:t>пайп</w:t>
-      </w:r>
-      <w:proofErr w:type="spellEnd"/>
-      <w:r>
-        <w:rPr>
-          <w:sz w:val="28"/>
-          <w:szCs w:val="28"/>
-        </w:rPr>
-        <w:t xml:space="preserve"> работал не так как ожидалось, однако мне удалось решить эту проблему. Также пришлось изучить как работают файловые дескрипторы, чтобы научиться перенаправлять данные из файлов на потоки ввода</w:t>
+        <w:t>проблему. Также пришлось изучить как работают файловые дескрипторы, чтобы научиться перенаправлять данные из файлов на потоки ввода</w:t>
       </w:r>
       <w:r>
         <w:rPr>
@@ -7163,6 +7149,7 @@
     <w:lsdException w:name="HTML Sample" w:semiHidden="1" w:unhideWhenUsed="1"/>
     <w:lsdException w:name="HTML Typewriter" w:semiHidden="1" w:unhideWhenUsed="1"/>
     <w:lsdException w:name="HTML Variable" w:semiHidden="1" w:unhideWhenUsed="1"/>
+    <w:lsdException w:name="Normal Table" w:semiHidden="1" w:unhideWhenUsed="1"/>
     <w:lsdException w:name="annotation subject" w:semiHidden="1" w:unhideWhenUsed="1"/>
     <w:lsdException w:name="No List" w:semiHidden="1" w:unhideWhenUsed="1"/>
     <w:lsdException w:name="Outline List 1" w:semiHidden="1" w:unhideWhenUsed="1"/>
@@ -7209,8 +7196,10 @@
     <w:lsdException w:name="Table Subtle 2" w:semiHidden="1" w:unhideWhenUsed="1"/>
     <w:lsdException w:name="Table Web 1" w:semiHidden="1" w:unhideWhenUsed="1"/>
     <w:lsdException w:name="Table Web 2" w:semiHidden="1" w:unhideWhenUsed="1"/>
+    <w:lsdException w:name="Table Web 3" w:semiHidden="1" w:unhideWhenUsed="1"/>
     <w:lsdException w:name="Balloon Text" w:semiHidden="1" w:unhideWhenUsed="1"/>
     <w:lsdException w:name="Table Grid" w:uiPriority="39"/>
+    <w:lsdException w:name="Table Theme" w:semiHidden="1" w:unhideWhenUsed="1"/>
     <w:lsdException w:name="Placeholder Text" w:semiHidden="1"/>
     <w:lsdException w:name="No Spacing" w:uiPriority="1" w:qFormat="1"/>
     <w:lsdException w:name="Light Shading" w:uiPriority="60"/>
@@ -7492,7 +7481,6 @@
   <w:style w:type="character" w:default="1" w:styleId="DefaultParagraphFont">
     <w:name w:val="Default Paragraph Font"/>
     <w:uiPriority w:val="1"/>
-    <w:semiHidden/>
     <w:unhideWhenUsed/>
   </w:style>
   <w:style w:type="table" w:default="1" w:styleId="TableNormal">

</xml_diff>